<commit_message>
screen from multi devices
</commit_message>
<xml_diff>
--- a/Software development handbook.docx
+++ b/Software development handbook.docx
@@ -1261,7 +1261,6 @@
         <w:t xml:space="preserve">Choose ISO </w:t>
       </w:r>
       <w:proofErr w:type="spellStart"/>
-      <w:proofErr w:type="gramStart"/>
       <w:r>
         <w:t>fle</w:t>
       </w:r>
@@ -1270,11 +1269,7 @@
         <w:t xml:space="preserve"> </w:t>
       </w:r>
       <w:r>
-        <w:t>.</w:t>
-      </w:r>
-      <w:proofErr w:type="gramEnd"/>
-      <w:r>
-        <w:t xml:space="preserve"> Next</w:t>
+        <w:t>. Next</w:t>
       </w:r>
     </w:p>
     <w:p>
@@ -1510,6 +1505,7 @@
         <w:rPr>
           <w:noProof/>
         </w:rPr>
+        <w:lastRenderedPageBreak/>
         <w:drawing>
           <wp:inline distT="0" distB="0" distL="0" distR="0" wp14:anchorId="4C7FF3A8" wp14:editId="63B3592F">
             <wp:extent cx="3528660" cy="3543612"/>
@@ -1568,15 +1564,7 @@
     </w:p>
     <w:p>
       <w:r>
-        <w:t xml:space="preserve">Custom disk, </w:t>
-      </w:r>
-      <w:proofErr w:type="gramStart"/>
-      <w:r>
-        <w:t>Delete</w:t>
-      </w:r>
-      <w:proofErr w:type="gramEnd"/>
-      <w:r>
-        <w:t xml:space="preserve"> all, click “Next”.</w:t>
+        <w:t>Custom disk, Delete all, click “Next”.</w:t>
       </w:r>
     </w:p>
     <w:p>
@@ -1630,13 +1618,8 @@
         <w:t xml:space="preserve">, WinRAR, </w:t>
       </w:r>
       <w:r>
-        <w:t xml:space="preserve">Lively </w:t>
-      </w:r>
-      <w:proofErr w:type="gramStart"/>
-      <w:r>
-        <w:t>Wallpaper,..</w:t>
-      </w:r>
-      <w:proofErr w:type="gramEnd"/>
+        <w:t>Lively Wallpaper,..</w:t>
+      </w:r>
     </w:p>
     <w:p>
       <w:r>
@@ -1661,31 +1644,19 @@
           <w:rPr>
             <w:rStyle w:val="Hyperlink"/>
           </w:rPr>
-          <w:t>https://www.h</w:t>
+          <w:t>ht</w:t>
         </w:r>
         <w:r>
           <w:rPr>
             <w:rStyle w:val="Hyperlink"/>
           </w:rPr>
-          <w:t>e</w:t>
+          <w:t>t</w:t>
         </w:r>
         <w:r>
           <w:rPr>
             <w:rStyle w:val="Hyperlink"/>
           </w:rPr>
-          <w:t>i</w:t>
-        </w:r>
-        <w:r>
-          <w:rPr>
-            <w:rStyle w:val="Hyperlink"/>
-          </w:rPr>
-          <w:t>d</w:t>
-        </w:r>
-        <w:r>
-          <w:rPr>
-            <w:rStyle w:val="Hyperlink"/>
-          </w:rPr>
-          <w:t>oc.net/joomla/technology-science/microsoft/16-office-2021-direct-download-links</w:t>
+          <w:t>ps://www.heidoc.net/joomla/technology-science/microsoft/16-office-2021-direct-download-links</w:t>
         </w:r>
       </w:hyperlink>
     </w:p>
@@ -1702,8 +1673,94 @@
           <w:t>https://christitus.com/windows-11-perfect-install/</w:t>
         </w:r>
       </w:hyperlink>
-    </w:p>
-    <w:p/>
+      <w:bookmarkStart w:id="6" w:name="_heading=h.3dy6vkm" w:colFirst="0" w:colLast="0"/>
+      <w:bookmarkEnd w:id="6"/>
+    </w:p>
+    <w:p>
+      <w:r>
+        <w:t>Show Samsung Screen and control on Laptop:</w:t>
+      </w:r>
+    </w:p>
+    <w:p>
+      <w:pPr>
+        <w:pStyle w:val="ListParagraph"/>
+        <w:numPr>
+          <w:ilvl w:val="5"/>
+          <w:numId w:val="7"/>
+        </w:numPr>
+      </w:pPr>
+      <w:r>
+        <w:t xml:space="preserve">Access to </w:t>
+      </w:r>
+      <w:hyperlink r:id="rId20" w:history="1">
+        <w:r>
+          <w:rPr>
+            <w:rStyle w:val="Hyperlink"/>
+          </w:rPr>
+          <w:t>https://github.com/Genymobile/scrcpy/releases</w:t>
+        </w:r>
+      </w:hyperlink>
+    </w:p>
+    <w:p>
+      <w:pPr>
+        <w:pStyle w:val="ListParagraph"/>
+        <w:numPr>
+          <w:ilvl w:val="5"/>
+          <w:numId w:val="7"/>
+        </w:numPr>
+      </w:pPr>
+      <w:r>
+        <w:t xml:space="preserve">Install </w:t>
+      </w:r>
+      <w:proofErr w:type="spellStart"/>
+      <w:r>
+        <w:t>scrcpy</w:t>
+      </w:r>
+      <w:proofErr w:type="spellEnd"/>
+      <w:r>
+        <w:t>.</w:t>
+      </w:r>
+    </w:p>
+    <w:p>
+      <w:pPr>
+        <w:pStyle w:val="ListParagraph"/>
+        <w:numPr>
+          <w:ilvl w:val="5"/>
+          <w:numId w:val="7"/>
+        </w:numPr>
+        <w:ind w:left="720" w:hanging="720"/>
+      </w:pPr>
+      <w:r>
+        <w:t xml:space="preserve">Run </w:t>
+      </w:r>
+      <w:proofErr w:type="spellStart"/>
+      <w:r>
+        <w:t>cmd</w:t>
+      </w:r>
+      <w:proofErr w:type="spellEnd"/>
+      <w:r>
+        <w:t xml:space="preserve"> : </w:t>
+      </w:r>
+      <w:proofErr w:type="spellStart"/>
+      <w:r>
+        <w:t>scrcpy</w:t>
+      </w:r>
+      <w:proofErr w:type="spellEnd"/>
+      <w:r>
+        <w:t xml:space="preserve"> --prefer-text</w:t>
+      </w:r>
+    </w:p>
+    <w:p>
+      <w:r>
+        <w:t>Show and control Window from Samsung use</w:t>
+      </w:r>
+      <w:r>
+        <w:t xml:space="preserve"> Chrome Remote Desktop</w:t>
+      </w:r>
+      <w:r>
+        <w:t>.</w:t>
+      </w:r>
+    </w:p>
     <w:p>
       <w:pPr>
         <w:pStyle w:val="Heading2"/>
@@ -1712,8 +1769,6 @@
           <w:numId w:val="7"/>
         </w:numPr>
       </w:pPr>
-      <w:bookmarkStart w:id="6" w:name="_heading=h.3dy6vkm" w:colFirst="0" w:colLast="0"/>
-      <w:bookmarkEnd w:id="6"/>
       <w:r>
         <w:lastRenderedPageBreak/>
         <w:t>Setup for web developer</w:t>
@@ -1754,7 +1809,7 @@
       <w:r>
         <w:t xml:space="preserve">Open link: </w:t>
       </w:r>
-      <w:hyperlink r:id="rId20">
+      <w:hyperlink r:id="rId21">
         <w:r>
           <w:rPr>
             <w:color w:val="0563C1"/>
@@ -1783,7 +1838,7 @@
                     <pic:cNvPicPr preferRelativeResize="0"/>
                   </pic:nvPicPr>
                   <pic:blipFill>
-                    <a:blip r:embed="rId21"/>
+                    <a:blip r:embed="rId22"/>
                     <a:srcRect/>
                     <a:stretch>
                       <a:fillRect/>
@@ -1884,7 +1939,23 @@
           <w:szCs w:val="16"/>
         </w:rPr>
         <w:tab/>
-        <w:t xml:space="preserve">Set-ExecutionPolicy </w:t>
+        <w:t>Set-</w:t>
+      </w:r>
+      <w:proofErr w:type="spellStart"/>
+      <w:r>
+        <w:rPr>
+          <w:sz w:val="16"/>
+          <w:szCs w:val="16"/>
+        </w:rPr>
+        <w:t>ExecutionPolicy</w:t>
+      </w:r>
+      <w:proofErr w:type="spellEnd"/>
+      <w:r>
+        <w:rPr>
+          <w:sz w:val="16"/>
+          <w:szCs w:val="16"/>
+        </w:rPr>
+        <w:t xml:space="preserve"> </w:t>
       </w:r>
       <w:proofErr w:type="spellStart"/>
       <w:r>
@@ -2004,23 +2075,7 @@
           <w:sz w:val="16"/>
           <w:szCs w:val="16"/>
         </w:rPr>
-        <w:t xml:space="preserve">scoop bucket </w:t>
-      </w:r>
-      <w:proofErr w:type="gramStart"/>
-      <w:r>
-        <w:rPr>
-          <w:sz w:val="16"/>
-          <w:szCs w:val="16"/>
-        </w:rPr>
-        <w:t>add</w:t>
-      </w:r>
-      <w:proofErr w:type="gramEnd"/>
-      <w:r>
-        <w:rPr>
-          <w:sz w:val="16"/>
-          <w:szCs w:val="16"/>
-        </w:rPr>
-        <w:t xml:space="preserve"> extras</w:t>
+        <w:t>scoop bucket add extras</w:t>
       </w:r>
     </w:p>
     <w:p>
@@ -2525,41 +2580,39 @@
           <w:sz w:val="16"/>
           <w:szCs w:val="16"/>
         </w:rPr>
-        <w:t xml:space="preserve"> "</w:t>
-      </w:r>
-      <w:proofErr w:type="gramStart"/>
+        <w:t xml:space="preserve"> "\.(</w:t>
+      </w:r>
+      <w:proofErr w:type="spellStart"/>
       <w:r>
         <w:rPr>
           <w:sz w:val="16"/>
           <w:szCs w:val="16"/>
         </w:rPr>
-        <w:t>\.(</w:t>
-      </w:r>
-      <w:proofErr w:type="spellStart"/>
-      <w:proofErr w:type="gramEnd"/>
+        <w:t>cgi|shtml|phtml|php</w:t>
+      </w:r>
+      <w:proofErr w:type="spellEnd"/>
       <w:r>
         <w:rPr>
           <w:sz w:val="16"/>
           <w:szCs w:val="16"/>
         </w:rPr>
-        <w:t>cgi|shtml|phtml|php</w:t>
-      </w:r>
-      <w:proofErr w:type="spellEnd"/>
-      <w:r>
+        <w:t>)$"&gt;</w:t>
+      </w:r>
+    </w:p>
+    <w:p>
+      <w:pPr>
         <w:rPr>
           <w:sz w:val="16"/>
           <w:szCs w:val="16"/>
         </w:rPr>
-        <w:t>)$"&gt;</w:t>
-      </w:r>
-    </w:p>
-    <w:p>
-      <w:pPr>
+      </w:pPr>
+      <w:r>
         <w:rPr>
           <w:sz w:val="16"/>
           <w:szCs w:val="16"/>
         </w:rPr>
-      </w:pPr>
+        <w:tab/>
+      </w:r>
       <w:r>
         <w:rPr>
           <w:sz w:val="16"/>
@@ -2567,125 +2620,125 @@
         </w:rPr>
         <w:tab/>
       </w:r>
+      <w:proofErr w:type="spellStart"/>
       <w:r>
         <w:rPr>
           <w:sz w:val="16"/>
           <w:szCs w:val="16"/>
         </w:rPr>
-        <w:tab/>
-      </w:r>
-      <w:proofErr w:type="spellStart"/>
+        <w:t>SSLOptions</w:t>
+      </w:r>
+      <w:proofErr w:type="spellEnd"/>
       <w:r>
         <w:rPr>
           <w:sz w:val="16"/>
           <w:szCs w:val="16"/>
         </w:rPr>
-        <w:t>SSLOptions</w:t>
-      </w:r>
-      <w:proofErr w:type="spellEnd"/>
+        <w:t xml:space="preserve"> +</w:t>
+      </w:r>
+      <w:proofErr w:type="spellStart"/>
       <w:r>
         <w:rPr>
           <w:sz w:val="16"/>
           <w:szCs w:val="16"/>
         </w:rPr>
-        <w:t xml:space="preserve"> +</w:t>
-      </w:r>
-      <w:proofErr w:type="spellStart"/>
-      <w:r>
+        <w:t>StdEnvVars</w:t>
+      </w:r>
+      <w:proofErr w:type="spellEnd"/>
+    </w:p>
+    <w:p>
+      <w:pPr>
         <w:rPr>
           <w:sz w:val="16"/>
           <w:szCs w:val="16"/>
         </w:rPr>
-        <w:t>StdEnvVars</w:t>
-      </w:r>
-      <w:proofErr w:type="spellEnd"/>
-    </w:p>
-    <w:p>
-      <w:pPr>
+      </w:pPr>
+      <w:r>
         <w:rPr>
           <w:sz w:val="16"/>
           <w:szCs w:val="16"/>
         </w:rPr>
-      </w:pPr>
+        <w:tab/>
+        <w:t>&lt;/</w:t>
+      </w:r>
+      <w:proofErr w:type="spellStart"/>
       <w:r>
         <w:rPr>
           <w:sz w:val="16"/>
           <w:szCs w:val="16"/>
         </w:rPr>
-        <w:tab/>
-        <w:t>&lt;/</w:t>
-      </w:r>
-      <w:proofErr w:type="spellStart"/>
+        <w:t>FilesMatch</w:t>
+      </w:r>
+      <w:proofErr w:type="spellEnd"/>
       <w:r>
         <w:rPr>
           <w:sz w:val="16"/>
           <w:szCs w:val="16"/>
         </w:rPr>
-        <w:t>FilesMatch</w:t>
-      </w:r>
-      <w:proofErr w:type="spellEnd"/>
-      <w:r>
+        <w:t>&gt;</w:t>
+      </w:r>
+    </w:p>
+    <w:p>
+      <w:pPr>
         <w:rPr>
           <w:sz w:val="16"/>
           <w:szCs w:val="16"/>
         </w:rPr>
-        <w:t>&gt;</w:t>
-      </w:r>
-    </w:p>
-    <w:p>
-      <w:pPr>
+      </w:pPr>
+      <w:r>
         <w:rPr>
           <w:sz w:val="16"/>
           <w:szCs w:val="16"/>
         </w:rPr>
-      </w:pPr>
+        <w:tab/>
+      </w:r>
+      <w:proofErr w:type="spellStart"/>
       <w:r>
         <w:rPr>
           <w:sz w:val="16"/>
           <w:szCs w:val="16"/>
         </w:rPr>
-        <w:tab/>
-      </w:r>
-      <w:proofErr w:type="spellStart"/>
+        <w:t>DocumentRoot</w:t>
+      </w:r>
+      <w:proofErr w:type="spellEnd"/>
       <w:r>
         <w:rPr>
           <w:sz w:val="16"/>
           <w:szCs w:val="16"/>
         </w:rPr>
-        <w:t>DocumentRoot</w:t>
-      </w:r>
-      <w:proofErr w:type="spellEnd"/>
-      <w:r>
+        <w:t xml:space="preserve"> "C:\Users\NguyenTanDat\PhpstormProjects\vinamilk\sua-bot-vinamilk"</w:t>
+      </w:r>
+    </w:p>
+    <w:p>
+      <w:pPr>
         <w:rPr>
           <w:sz w:val="16"/>
           <w:szCs w:val="16"/>
         </w:rPr>
-        <w:t xml:space="preserve"> "C:\Users\NguyenTanDat\PhpstormProjects\vinamilk\sua-bot-vinamilk"</w:t>
-      </w:r>
-    </w:p>
-    <w:p>
-      <w:pPr>
+      </w:pPr>
+      <w:r>
         <w:rPr>
           <w:sz w:val="16"/>
           <w:szCs w:val="16"/>
         </w:rPr>
-      </w:pPr>
-      <w:r>
+        <w:tab/>
+        <w:t>&lt;Directory "C:\Users\NguyenTanDat\PhpstormProjects\vinamilk\sua-bot-vinamilk"&gt;</w:t>
+      </w:r>
+    </w:p>
+    <w:p>
+      <w:pPr>
         <w:rPr>
           <w:sz w:val="16"/>
           <w:szCs w:val="16"/>
         </w:rPr>
-        <w:tab/>
-        <w:t>&lt;Directory "C:\Users\NguyenTanDat\PhpstormProjects\vinamilk\sua-bot-vinamilk"&gt;</w:t>
-      </w:r>
-    </w:p>
-    <w:p>
-      <w:pPr>
+      </w:pPr>
+      <w:r>
         <w:rPr>
           <w:sz w:val="16"/>
           <w:szCs w:val="16"/>
         </w:rPr>
-      </w:pPr>
+        <w:tab/>
+      </w:r>
       <w:r>
         <w:rPr>
           <w:sz w:val="16"/>
@@ -2693,117 +2746,117 @@
         </w:rPr>
         <w:tab/>
       </w:r>
+      <w:proofErr w:type="spellStart"/>
       <w:r>
         <w:rPr>
           <w:sz w:val="16"/>
           <w:szCs w:val="16"/>
         </w:rPr>
-        <w:tab/>
-      </w:r>
-      <w:proofErr w:type="spellStart"/>
+        <w:t>SSLOptions</w:t>
+      </w:r>
+      <w:proofErr w:type="spellEnd"/>
       <w:r>
         <w:rPr>
           <w:sz w:val="16"/>
           <w:szCs w:val="16"/>
         </w:rPr>
-        <w:t>SSLOptions</w:t>
-      </w:r>
-      <w:proofErr w:type="spellEnd"/>
+        <w:t xml:space="preserve"> +</w:t>
+      </w:r>
+      <w:proofErr w:type="spellStart"/>
       <w:r>
         <w:rPr>
           <w:sz w:val="16"/>
           <w:szCs w:val="16"/>
         </w:rPr>
-        <w:t xml:space="preserve"> +</w:t>
-      </w:r>
-      <w:proofErr w:type="spellStart"/>
-      <w:r>
+        <w:t>StdEnvVars</w:t>
+      </w:r>
+      <w:proofErr w:type="spellEnd"/>
+    </w:p>
+    <w:p>
+      <w:pPr>
         <w:rPr>
           <w:sz w:val="16"/>
           <w:szCs w:val="16"/>
         </w:rPr>
-        <w:t>StdEnvVars</w:t>
-      </w:r>
-      <w:proofErr w:type="spellEnd"/>
-    </w:p>
-    <w:p>
-      <w:pPr>
+      </w:pPr>
+      <w:r>
         <w:rPr>
           <w:sz w:val="16"/>
           <w:szCs w:val="16"/>
         </w:rPr>
-      </w:pPr>
+        <w:tab/>
+      </w:r>
       <w:r>
         <w:rPr>
           <w:sz w:val="16"/>
           <w:szCs w:val="16"/>
         </w:rPr>
         <w:tab/>
-      </w:r>
+        <w:t>Options +Indexes +Includes +</w:t>
+      </w:r>
+      <w:proofErr w:type="spellStart"/>
       <w:r>
         <w:rPr>
           <w:sz w:val="16"/>
           <w:szCs w:val="16"/>
         </w:rPr>
-        <w:tab/>
-        <w:t>Options +Indexes +Includes +</w:t>
-      </w:r>
-      <w:proofErr w:type="spellStart"/>
+        <w:t>FollowSymLinks</w:t>
+      </w:r>
+      <w:proofErr w:type="spellEnd"/>
       <w:r>
         <w:rPr>
           <w:sz w:val="16"/>
           <w:szCs w:val="16"/>
         </w:rPr>
-        <w:t>FollowSymLinks</w:t>
-      </w:r>
-      <w:proofErr w:type="spellEnd"/>
+        <w:t xml:space="preserve"> +</w:t>
+      </w:r>
+      <w:proofErr w:type="spellStart"/>
       <w:r>
         <w:rPr>
           <w:sz w:val="16"/>
           <w:szCs w:val="16"/>
         </w:rPr>
-        <w:t xml:space="preserve"> +</w:t>
-      </w:r>
-      <w:proofErr w:type="spellStart"/>
-      <w:r>
+        <w:t>MultiViews</w:t>
+      </w:r>
+      <w:proofErr w:type="spellEnd"/>
+    </w:p>
+    <w:p>
+      <w:pPr>
         <w:rPr>
           <w:sz w:val="16"/>
           <w:szCs w:val="16"/>
         </w:rPr>
-        <w:t>MultiViews</w:t>
-      </w:r>
-      <w:proofErr w:type="spellEnd"/>
-    </w:p>
-    <w:p>
-      <w:pPr>
+      </w:pPr>
+      <w:r>
         <w:rPr>
           <w:sz w:val="16"/>
           <w:szCs w:val="16"/>
         </w:rPr>
-      </w:pPr>
+        <w:tab/>
+      </w:r>
       <w:r>
         <w:rPr>
           <w:sz w:val="16"/>
           <w:szCs w:val="16"/>
         </w:rPr>
         <w:tab/>
-      </w:r>
-      <w:r>
+        <w:t>Require all granted</w:t>
+      </w:r>
+    </w:p>
+    <w:p>
+      <w:pPr>
         <w:rPr>
           <w:sz w:val="16"/>
           <w:szCs w:val="16"/>
         </w:rPr>
-        <w:tab/>
-        <w:t>Require all granted</w:t>
-      </w:r>
-    </w:p>
-    <w:p>
-      <w:pPr>
+      </w:pPr>
+      <w:r>
         <w:rPr>
           <w:sz w:val="16"/>
           <w:szCs w:val="16"/>
         </w:rPr>
-      </w:pPr>
+        <w:tab/>
+      </w:r>
       <w:r>
         <w:rPr>
           <w:sz w:val="16"/>
@@ -2811,84 +2864,84 @@
         </w:rPr>
         <w:tab/>
       </w:r>
+      <w:proofErr w:type="spellStart"/>
       <w:r>
         <w:rPr>
           <w:sz w:val="16"/>
           <w:szCs w:val="16"/>
         </w:rPr>
-        <w:tab/>
-      </w:r>
-      <w:proofErr w:type="spellStart"/>
+        <w:t>AllowOverride</w:t>
+      </w:r>
+      <w:proofErr w:type="spellEnd"/>
       <w:r>
         <w:rPr>
           <w:sz w:val="16"/>
           <w:szCs w:val="16"/>
         </w:rPr>
-        <w:t>AllowOverride</w:t>
-      </w:r>
-      <w:proofErr w:type="spellEnd"/>
-      <w:r>
+        <w:t xml:space="preserve"> All</w:t>
+      </w:r>
+    </w:p>
+    <w:p>
+      <w:pPr>
         <w:rPr>
           <w:sz w:val="16"/>
           <w:szCs w:val="16"/>
         </w:rPr>
-        <w:t xml:space="preserve"> All</w:t>
-      </w:r>
-    </w:p>
-    <w:p>
-      <w:pPr>
+      </w:pPr>
+      <w:r>
         <w:rPr>
           <w:sz w:val="16"/>
           <w:szCs w:val="16"/>
         </w:rPr>
-      </w:pPr>
-      <w:r>
+        <w:tab/>
+        <w:t>&lt;/Directory&gt;</w:t>
+      </w:r>
+    </w:p>
+    <w:p>
+      <w:pPr>
         <w:rPr>
           <w:sz w:val="16"/>
           <w:szCs w:val="16"/>
         </w:rPr>
-        <w:tab/>
-        <w:t>&lt;/Directory&gt;</w:t>
-      </w:r>
-    </w:p>
-    <w:p>
-      <w:pPr>
+      </w:pPr>
+      <w:r>
         <w:rPr>
           <w:sz w:val="16"/>
           <w:szCs w:val="16"/>
         </w:rPr>
-      </w:pPr>
+        <w:tab/>
+      </w:r>
+      <w:proofErr w:type="spellStart"/>
       <w:r>
         <w:rPr>
           <w:sz w:val="16"/>
           <w:szCs w:val="16"/>
         </w:rPr>
-        <w:tab/>
-      </w:r>
-      <w:proofErr w:type="spellStart"/>
+        <w:t>BrowserMatch</w:t>
+      </w:r>
+      <w:proofErr w:type="spellEnd"/>
       <w:r>
         <w:rPr>
           <w:sz w:val="16"/>
           <w:szCs w:val="16"/>
         </w:rPr>
-        <w:t>BrowserMatch</w:t>
-      </w:r>
-      <w:proofErr w:type="spellEnd"/>
-      <w:r>
+        <w:t xml:space="preserve"> "MSIE [2-5]" \</w:t>
+      </w:r>
+    </w:p>
+    <w:p>
+      <w:pPr>
         <w:rPr>
           <w:sz w:val="16"/>
           <w:szCs w:val="16"/>
         </w:rPr>
-        <w:t xml:space="preserve"> "MSIE [2-5]" \</w:t>
-      </w:r>
-    </w:p>
-    <w:p>
-      <w:pPr>
+      </w:pPr>
+      <w:r>
         <w:rPr>
           <w:sz w:val="16"/>
           <w:szCs w:val="16"/>
         </w:rPr>
-      </w:pPr>
+        <w:tab/>
+      </w:r>
       <w:r>
         <w:rPr>
           <w:sz w:val="16"/>
@@ -2902,55 +2955,55 @@
           <w:szCs w:val="16"/>
         </w:rPr>
         <w:tab/>
-      </w:r>
+        <w:t xml:space="preserve"> </w:t>
+      </w:r>
+      <w:proofErr w:type="spellStart"/>
       <w:r>
         <w:rPr>
           <w:sz w:val="16"/>
           <w:szCs w:val="16"/>
         </w:rPr>
-        <w:tab/>
-        <w:t xml:space="preserve"> </w:t>
-      </w:r>
-      <w:proofErr w:type="spellStart"/>
+        <w:t>nokeepalive</w:t>
+      </w:r>
+      <w:proofErr w:type="spellEnd"/>
       <w:r>
         <w:rPr>
           <w:sz w:val="16"/>
           <w:szCs w:val="16"/>
         </w:rPr>
-        <w:t>nokeepalive</w:t>
-      </w:r>
-      <w:proofErr w:type="spellEnd"/>
+        <w:t xml:space="preserve"> </w:t>
+      </w:r>
+      <w:proofErr w:type="spellStart"/>
       <w:r>
         <w:rPr>
           <w:sz w:val="16"/>
           <w:szCs w:val="16"/>
         </w:rPr>
-        <w:t xml:space="preserve"> </w:t>
-      </w:r>
-      <w:proofErr w:type="spellStart"/>
+        <w:t>ssl</w:t>
+      </w:r>
+      <w:proofErr w:type="spellEnd"/>
       <w:r>
         <w:rPr>
           <w:sz w:val="16"/>
           <w:szCs w:val="16"/>
         </w:rPr>
-        <w:t>ssl</w:t>
-      </w:r>
-      <w:proofErr w:type="spellEnd"/>
-      <w:r>
+        <w:t>-unclean-shutdown \</w:t>
+      </w:r>
+    </w:p>
+    <w:p>
+      <w:pPr>
         <w:rPr>
           <w:sz w:val="16"/>
           <w:szCs w:val="16"/>
         </w:rPr>
-        <w:t>-unclean-shutdown \</w:t>
-      </w:r>
-    </w:p>
-    <w:p>
-      <w:pPr>
+      </w:pPr>
+      <w:r>
         <w:rPr>
           <w:sz w:val="16"/>
           <w:szCs w:val="16"/>
         </w:rPr>
-      </w:pPr>
+        <w:tab/>
+      </w:r>
       <w:r>
         <w:rPr>
           <w:sz w:val="16"/>
@@ -2964,54 +3017,54 @@
           <w:szCs w:val="16"/>
         </w:rPr>
         <w:tab/>
-      </w:r>
-      <w:r>
+        <w:t xml:space="preserve"> downgrade-1.0 force-response-1.0</w:t>
+      </w:r>
+    </w:p>
+    <w:p>
+      <w:pPr>
         <w:rPr>
           <w:sz w:val="16"/>
           <w:szCs w:val="16"/>
         </w:rPr>
-        <w:tab/>
-        <w:t xml:space="preserve"> downgrade-1.0 force-response-1.0</w:t>
-      </w:r>
-    </w:p>
-    <w:p>
-      <w:pPr>
+      </w:pPr>
+      <w:r>
         <w:rPr>
           <w:sz w:val="16"/>
           <w:szCs w:val="16"/>
         </w:rPr>
-      </w:pPr>
+        <w:tab/>
+      </w:r>
+      <w:proofErr w:type="spellStart"/>
       <w:r>
         <w:rPr>
           <w:sz w:val="16"/>
           <w:szCs w:val="16"/>
         </w:rPr>
-        <w:tab/>
-      </w:r>
-      <w:proofErr w:type="spellStart"/>
+        <w:t>CustomLog</w:t>
+      </w:r>
+      <w:proofErr w:type="spellEnd"/>
       <w:r>
         <w:rPr>
           <w:sz w:val="16"/>
           <w:szCs w:val="16"/>
         </w:rPr>
-        <w:t>CustomLog</w:t>
-      </w:r>
-      <w:proofErr w:type="spellEnd"/>
-      <w:r>
+        <w:t xml:space="preserve"> "${SRVROOT}/logs/ssl_request.log" \</w:t>
+      </w:r>
+    </w:p>
+    <w:p>
+      <w:pPr>
         <w:rPr>
           <w:sz w:val="16"/>
           <w:szCs w:val="16"/>
         </w:rPr>
-        <w:t xml:space="preserve"> "${SRVROOT}/logs/ssl_request.log" \</w:t>
-      </w:r>
-    </w:p>
-    <w:p>
-      <w:pPr>
+      </w:pPr>
+      <w:r>
         <w:rPr>
           <w:sz w:val="16"/>
           <w:szCs w:val="16"/>
         </w:rPr>
-      </w:pPr>
+        <w:tab/>
+      </w:r>
       <w:r>
         <w:rPr>
           <w:sz w:val="16"/>
@@ -3025,122 +3078,90 @@
           <w:szCs w:val="16"/>
         </w:rPr>
         <w:tab/>
-      </w:r>
-      <w:r>
+        <w:t xml:space="preserve">  "%t %h %{ SSL_PROTOCOL}x %{SSL_CIPHER}x \"%r\" %b"</w:t>
+      </w:r>
+    </w:p>
+    <w:p>
+      <w:pPr>
         <w:rPr>
           <w:sz w:val="16"/>
           <w:szCs w:val="16"/>
         </w:rPr>
-        <w:tab/>
-        <w:t xml:space="preserve">  "%t %h </w:t>
-      </w:r>
-      <w:proofErr w:type="gramStart"/>
+      </w:pPr>
       <w:r>
         <w:rPr>
           <w:sz w:val="16"/>
           <w:szCs w:val="16"/>
         </w:rPr>
-        <w:t>%{ SSL</w:t>
-      </w:r>
-      <w:proofErr w:type="gramEnd"/>
+        <w:t>&lt;/</w:t>
+      </w:r>
+      <w:proofErr w:type="spellStart"/>
       <w:r>
         <w:rPr>
           <w:sz w:val="16"/>
           <w:szCs w:val="16"/>
         </w:rPr>
-        <w:t>_PROTOCOL}x %{SSL_CIPHER}x \"%r\" %b"</w:t>
-      </w:r>
-    </w:p>
-    <w:p>
-      <w:pPr>
+        <w:t>VirtualHost</w:t>
+      </w:r>
+      <w:proofErr w:type="spellEnd"/>
+      <w:r>
         <w:rPr>
           <w:sz w:val="16"/>
           <w:szCs w:val="16"/>
         </w:rPr>
-      </w:pPr>
-      <w:r>
+        <w:t>&gt;</w:t>
+      </w:r>
+    </w:p>
+    <w:p>
+      <w:r>
+        <w:t>To ‘C:\Windows\System32\drivers\</w:t>
+      </w:r>
+      <w:proofErr w:type="spellStart"/>
+      <w:r>
+        <w:t>etc</w:t>
+      </w:r>
+      <w:proofErr w:type="spellEnd"/>
+      <w:r>
+        <w:t>\hosts’ add domain</w:t>
+      </w:r>
+      <w:r>
+        <w:tab/>
+      </w:r>
+    </w:p>
+    <w:p>
+      <w:pPr>
+        <w:ind w:left="720"/>
         <w:rPr>
           <w:sz w:val="16"/>
           <w:szCs w:val="16"/>
         </w:rPr>
-        <w:t>&lt;/</w:t>
-      </w:r>
-      <w:proofErr w:type="spellStart"/>
+      </w:pPr>
       <w:r>
         <w:rPr>
           <w:sz w:val="16"/>
           <w:szCs w:val="16"/>
         </w:rPr>
-        <w:t>VirtualHost</w:t>
-      </w:r>
-      <w:proofErr w:type="spellEnd"/>
+        <w:t>127.0.0.1</w:t>
+      </w:r>
       <w:r>
         <w:rPr>
           <w:sz w:val="16"/>
           <w:szCs w:val="16"/>
         </w:rPr>
-        <w:t>&gt;</w:t>
-      </w:r>
-    </w:p>
-    <w:p>
-      <w:r>
-        <w:t>To ‘C:\Windows\System32\drivers\</w:t>
-      </w:r>
-      <w:proofErr w:type="spellStart"/>
-      <w:r>
-        <w:t>etc</w:t>
-      </w:r>
-      <w:proofErr w:type="spellEnd"/>
-      <w:r>
-        <w:t>\hosts’ add domain</w:t>
-      </w:r>
-      <w:r>
         <w:tab/>
+        <w:t>localhost.dat.com</w:t>
       </w:r>
     </w:p>
     <w:p>
       <w:pPr>
         <w:ind w:left="720"/>
+      </w:pPr>
+      <w:r>
         <w:rPr>
           <w:sz w:val="16"/>
           <w:szCs w:val="16"/>
         </w:rPr>
-      </w:pPr>
-      <w:r>
-        <w:rPr>
-          <w:sz w:val="16"/>
-          <w:szCs w:val="16"/>
-        </w:rPr>
-        <w:t>127.0.0.1</w:t>
-      </w:r>
-      <w:r>
-        <w:rPr>
-          <w:sz w:val="16"/>
-          <w:szCs w:val="16"/>
-        </w:rPr>
-        <w:tab/>
-        <w:t>localhost.dat.com</w:t>
-      </w:r>
-    </w:p>
-    <w:p>
-      <w:pPr>
-        <w:ind w:left="720"/>
-      </w:pPr>
-      <w:proofErr w:type="gramStart"/>
-      <w:r>
-        <w:rPr>
-          <w:sz w:val="16"/>
-          <w:szCs w:val="16"/>
-        </w:rPr>
-        <w:t>::</w:t>
-      </w:r>
-      <w:proofErr w:type="gramEnd"/>
-      <w:r>
-        <w:rPr>
-          <w:sz w:val="16"/>
-          <w:szCs w:val="16"/>
-        </w:rPr>
-        <w:t>1</w:t>
+        <w:t>::1</w:t>
       </w:r>
       <w:r>
         <w:rPr>
@@ -3167,7 +3188,7 @@
       <w:r>
         <w:t xml:space="preserve">Open link </w:t>
       </w:r>
-      <w:hyperlink r:id="rId22">
+      <w:hyperlink r:id="rId23">
         <w:r>
           <w:rPr>
             <w:color w:val="0563C1"/>
@@ -3196,7 +3217,7 @@
                     <pic:cNvPicPr preferRelativeResize="0"/>
                   </pic:nvPicPr>
                   <pic:blipFill>
-                    <a:blip r:embed="rId23"/>
+                    <a:blip r:embed="rId24"/>
                     <a:srcRect/>
                     <a:stretch>
                       <a:fillRect/>
@@ -3426,61 +3447,62 @@
           <w:szCs w:val="16"/>
         </w:rPr>
         <w:tab/>
-      </w:r>
-      <w:proofErr w:type="gramStart"/>
-      <w:r>
+        <w:t>;SMTP = localhost</w:t>
+      </w:r>
+    </w:p>
+    <w:p>
+      <w:pPr>
         <w:rPr>
           <w:sz w:val="16"/>
           <w:szCs w:val="16"/>
         </w:rPr>
-        <w:t>;SMTP</w:t>
-      </w:r>
-      <w:proofErr w:type="gramEnd"/>
+      </w:pPr>
       <w:r>
         <w:rPr>
           <w:sz w:val="16"/>
           <w:szCs w:val="16"/>
         </w:rPr>
-        <w:t xml:space="preserve"> = localhost</w:t>
-      </w:r>
-    </w:p>
-    <w:p>
-      <w:pPr>
+        <w:tab/>
+        <w:t>;</w:t>
+      </w:r>
+      <w:proofErr w:type="spellStart"/>
+      <w:r>
         <w:rPr>
           <w:sz w:val="16"/>
           <w:szCs w:val="16"/>
         </w:rPr>
-      </w:pPr>
+        <w:t>smtp_port</w:t>
+      </w:r>
+      <w:proofErr w:type="spellEnd"/>
       <w:r>
         <w:rPr>
           <w:sz w:val="16"/>
           <w:szCs w:val="16"/>
         </w:rPr>
-        <w:tab/>
-      </w:r>
-      <w:proofErr w:type="gramStart"/>
-      <w:r>
+        <w:t xml:space="preserve"> = 25</w:t>
+      </w:r>
+    </w:p>
+    <w:p>
+      <w:pPr>
         <w:rPr>
           <w:sz w:val="16"/>
           <w:szCs w:val="16"/>
         </w:rPr>
-        <w:t>;</w:t>
-      </w:r>
-      <w:proofErr w:type="spellStart"/>
+      </w:pPr>
       <w:r>
         <w:rPr>
           <w:sz w:val="16"/>
           <w:szCs w:val="16"/>
         </w:rPr>
-        <w:t>smtp</w:t>
-      </w:r>
-      <w:proofErr w:type="gramEnd"/>
+        <w:tab/>
+      </w:r>
+      <w:proofErr w:type="spellStart"/>
       <w:r>
         <w:rPr>
           <w:sz w:val="16"/>
           <w:szCs w:val="16"/>
         </w:rPr>
-        <w:t>_port</w:t>
+        <w:t>sendmail_path</w:t>
       </w:r>
       <w:proofErr w:type="spellEnd"/>
       <w:r>
@@ -3488,11 +3510,38 @@
           <w:sz w:val="16"/>
           <w:szCs w:val="16"/>
         </w:rPr>
-        <w:t xml:space="preserve"> = 25</w:t>
-      </w:r>
-    </w:p>
-    <w:p>
-      <w:pPr>
+        <w:t xml:space="preserve"> = "C:\wamp64\apps\sendmail\sendmail.exe -t"</w:t>
+      </w:r>
+    </w:p>
+    <w:p>
+      <w:r>
+        <w:t xml:space="preserve">After restart </w:t>
+      </w:r>
+      <w:proofErr w:type="spellStart"/>
+      <w:r>
+        <w:t>Wampserver</w:t>
+      </w:r>
+      <w:proofErr w:type="spellEnd"/>
+      <w:r>
+        <w:t>.</w:t>
+      </w:r>
+    </w:p>
+    <w:p>
+      <w:r>
+        <w:t xml:space="preserve">Run code </w:t>
+      </w:r>
+      <w:proofErr w:type="spellStart"/>
+      <w:r>
+        <w:t>php</w:t>
+      </w:r>
+      <w:proofErr w:type="spellEnd"/>
+      <w:r>
+        <w:t xml:space="preserve"> check send mail</w:t>
+      </w:r>
+    </w:p>
+    <w:p>
+      <w:pPr>
+        <w:ind w:left="720"/>
         <w:rPr>
           <w:sz w:val="16"/>
           <w:szCs w:val="16"/>
@@ -3503,7 +3552,7 @@
           <w:sz w:val="16"/>
           <w:szCs w:val="16"/>
         </w:rPr>
-        <w:tab/>
+        <w:t>&lt;?</w:t>
       </w:r>
       <w:proofErr w:type="spellStart"/>
       <w:r>
@@ -3511,67 +3560,41 @@
           <w:sz w:val="16"/>
           <w:szCs w:val="16"/>
         </w:rPr>
-        <w:t>sendmail_path</w:t>
-      </w:r>
-      <w:proofErr w:type="spellEnd"/>
-      <w:r>
+        <w:t>php</w:t>
+      </w:r>
+      <w:proofErr w:type="spellEnd"/>
+    </w:p>
+    <w:p>
+      <w:pPr>
+        <w:ind w:left="720"/>
         <w:rPr>
           <w:sz w:val="16"/>
           <w:szCs w:val="16"/>
         </w:rPr>
-        <w:t xml:space="preserve"> = "C:\wamp64\apps\sendmail\sendmail.exe -t"</w:t>
-      </w:r>
-    </w:p>
-    <w:p>
-      <w:r>
-        <w:t xml:space="preserve">After restart </w:t>
-      </w:r>
-      <w:proofErr w:type="spellStart"/>
-      <w:r>
-        <w:t>Wampserver</w:t>
-      </w:r>
-      <w:proofErr w:type="spellEnd"/>
-      <w:r>
-        <w:t>.</w:t>
-      </w:r>
-    </w:p>
-    <w:p>
-      <w:r>
-        <w:t xml:space="preserve">Run code </w:t>
-      </w:r>
-      <w:proofErr w:type="spellStart"/>
-      <w:r>
-        <w:t>php</w:t>
-      </w:r>
-      <w:proofErr w:type="spellEnd"/>
-      <w:r>
-        <w:t xml:space="preserve"> check send mail</w:t>
-      </w:r>
-    </w:p>
-    <w:p>
-      <w:pPr>
-        <w:ind w:left="720"/>
+      </w:pPr>
+      <w:r>
         <w:rPr>
           <w:sz w:val="16"/>
           <w:szCs w:val="16"/>
         </w:rPr>
-      </w:pPr>
-      <w:r>
+        <w:t>$to       = 'nguyentandat.mail@gmail.com';</w:t>
+      </w:r>
+    </w:p>
+    <w:p>
+      <w:pPr>
+        <w:ind w:left="720"/>
         <w:rPr>
           <w:sz w:val="16"/>
           <w:szCs w:val="16"/>
         </w:rPr>
-        <w:t>&lt;?</w:t>
-      </w:r>
-      <w:proofErr w:type="spellStart"/>
+      </w:pPr>
       <w:r>
         <w:rPr>
           <w:sz w:val="16"/>
           <w:szCs w:val="16"/>
         </w:rPr>
-        <w:t>php</w:t>
-      </w:r>
-      <w:proofErr w:type="spellEnd"/>
+        <w:t>$subject  = 'My test email';</w:t>
+      </w:r>
     </w:p>
     <w:p>
       <w:pPr>
@@ -3586,7 +3609,7 @@
           <w:sz w:val="16"/>
           <w:szCs w:val="16"/>
         </w:rPr>
-        <w:t>$to       = 'nguyentandat.mail@gmail.com';</w:t>
+        <w:t>$message  = 'Hi, my message!';</w:t>
       </w:r>
     </w:p>
     <w:p>
@@ -3602,23 +3625,23 @@
           <w:sz w:val="16"/>
           <w:szCs w:val="16"/>
         </w:rPr>
-        <w:t>$</w:t>
-      </w:r>
-      <w:proofErr w:type="gramStart"/>
-      <w:r>
+        <w:t>$headers  = 'From: nguyentandat.mail@gmail.com' . "\r\n" .</w:t>
+      </w:r>
+    </w:p>
+    <w:p>
+      <w:pPr>
+        <w:ind w:left="720"/>
         <w:rPr>
           <w:sz w:val="16"/>
           <w:szCs w:val="16"/>
         </w:rPr>
-        <w:t>subject  =</w:t>
-      </w:r>
-      <w:proofErr w:type="gramEnd"/>
+      </w:pPr>
       <w:r>
         <w:rPr>
           <w:sz w:val="16"/>
           <w:szCs w:val="16"/>
         </w:rPr>
-        <w:t xml:space="preserve"> 'My test email';</w:t>
+        <w:t xml:space="preserve">            'MIME-Version: 1.0' . "\r\n" .</w:t>
       </w:r>
     </w:p>
     <w:p>
@@ -3634,146 +3657,23 @@
           <w:sz w:val="16"/>
           <w:szCs w:val="16"/>
         </w:rPr>
-        <w:t>$</w:t>
-      </w:r>
-      <w:proofErr w:type="gramStart"/>
-      <w:r>
+        <w:t xml:space="preserve">            'Content-type: text/html; charset=utf-8';</w:t>
+      </w:r>
+    </w:p>
+    <w:p>
+      <w:pPr>
+        <w:ind w:left="720"/>
         <w:rPr>
           <w:sz w:val="16"/>
           <w:szCs w:val="16"/>
         </w:rPr>
-        <w:t>message  =</w:t>
-      </w:r>
-      <w:proofErr w:type="gramEnd"/>
+      </w:pPr>
       <w:r>
         <w:rPr>
           <w:sz w:val="16"/>
           <w:szCs w:val="16"/>
         </w:rPr>
-        <w:t xml:space="preserve"> 'Hi, my message!';</w:t>
-      </w:r>
-    </w:p>
-    <w:p>
-      <w:pPr>
-        <w:ind w:left="720"/>
-        <w:rPr>
-          <w:sz w:val="16"/>
-          <w:szCs w:val="16"/>
-        </w:rPr>
-      </w:pPr>
-      <w:r>
-        <w:rPr>
-          <w:sz w:val="16"/>
-          <w:szCs w:val="16"/>
-        </w:rPr>
-        <w:t>$</w:t>
-      </w:r>
-      <w:proofErr w:type="gramStart"/>
-      <w:r>
-        <w:rPr>
-          <w:sz w:val="16"/>
-          <w:szCs w:val="16"/>
-        </w:rPr>
-        <w:t>headers  =</w:t>
-      </w:r>
-      <w:proofErr w:type="gramEnd"/>
-      <w:r>
-        <w:rPr>
-          <w:sz w:val="16"/>
-          <w:szCs w:val="16"/>
-        </w:rPr>
-        <w:t xml:space="preserve"> 'From: nguyentandat.mail@gmail.com' . "\r\n</w:t>
-      </w:r>
-      <w:proofErr w:type="gramStart"/>
-      <w:r>
-        <w:rPr>
-          <w:sz w:val="16"/>
-          <w:szCs w:val="16"/>
-        </w:rPr>
-        <w:t>" .</w:t>
-      </w:r>
-      <w:proofErr w:type="gramEnd"/>
-    </w:p>
-    <w:p>
-      <w:pPr>
-        <w:ind w:left="720"/>
-        <w:rPr>
-          <w:sz w:val="16"/>
-          <w:szCs w:val="16"/>
-        </w:rPr>
-      </w:pPr>
-      <w:r>
-        <w:rPr>
-          <w:sz w:val="16"/>
-          <w:szCs w:val="16"/>
-        </w:rPr>
-        <w:t xml:space="preserve">            'MIME-Version: 1.0</w:t>
-      </w:r>
-      <w:proofErr w:type="gramStart"/>
-      <w:r>
-        <w:rPr>
-          <w:sz w:val="16"/>
-          <w:szCs w:val="16"/>
-        </w:rPr>
-        <w:t>' .</w:t>
-      </w:r>
-      <w:proofErr w:type="gramEnd"/>
-      <w:r>
-        <w:rPr>
-          <w:sz w:val="16"/>
-          <w:szCs w:val="16"/>
-        </w:rPr>
-        <w:t xml:space="preserve"> "\r\n</w:t>
-      </w:r>
-      <w:proofErr w:type="gramStart"/>
-      <w:r>
-        <w:rPr>
-          <w:sz w:val="16"/>
-          <w:szCs w:val="16"/>
-        </w:rPr>
-        <w:t>" .</w:t>
-      </w:r>
-      <w:proofErr w:type="gramEnd"/>
-    </w:p>
-    <w:p>
-      <w:pPr>
-        <w:ind w:left="720"/>
-        <w:rPr>
-          <w:sz w:val="16"/>
-          <w:szCs w:val="16"/>
-        </w:rPr>
-      </w:pPr>
-      <w:r>
-        <w:rPr>
-          <w:sz w:val="16"/>
-          <w:szCs w:val="16"/>
-        </w:rPr>
-        <w:t xml:space="preserve">            'Content-type: text/html; charset=utf-8';</w:t>
-      </w:r>
-    </w:p>
-    <w:p>
-      <w:pPr>
-        <w:ind w:left="720"/>
-        <w:rPr>
-          <w:sz w:val="16"/>
-          <w:szCs w:val="16"/>
-        </w:rPr>
-      </w:pPr>
-      <w:proofErr w:type="gramStart"/>
-      <w:r>
-        <w:rPr>
-          <w:sz w:val="16"/>
-          <w:szCs w:val="16"/>
-        </w:rPr>
-        <w:t>if(</w:t>
-      </w:r>
-      <w:proofErr w:type="gramEnd"/>
-      <w:r>
-        <w:rPr>
-          <w:sz w:val="16"/>
-          <w:szCs w:val="16"/>
-        </w:rPr>
-        <w:t>mail($to, $subject, $message, $headers))</w:t>
+        <w:t>if(mail($to, $subject, $message, $headers))</w:t>
       </w:r>
     </w:p>
     <w:p>
@@ -3864,7 +3764,7 @@
       <w:r>
         <w:t xml:space="preserve">Open link </w:t>
       </w:r>
-      <w:hyperlink r:id="rId24">
+      <w:hyperlink r:id="rId25">
         <w:r>
           <w:rPr>
             <w:color w:val="0563C1"/>
@@ -3924,7 +3824,7 @@
                     <pic:cNvPicPr preferRelativeResize="0"/>
                   </pic:nvPicPr>
                   <pic:blipFill>
-                    <a:blip r:embed="rId25"/>
+                    <a:blip r:embed="rId26"/>
                     <a:srcRect/>
                     <a:stretch>
                       <a:fillRect/>
@@ -3963,7 +3863,7 @@
       <w:r>
         <w:t xml:space="preserve">Open link </w:t>
       </w:r>
-      <w:hyperlink r:id="rId26">
+      <w:hyperlink r:id="rId27">
         <w:r>
           <w:rPr>
             <w:color w:val="0563C1"/>
@@ -3992,7 +3892,7 @@
                     <pic:cNvPicPr preferRelativeResize="0"/>
                   </pic:nvPicPr>
                   <pic:blipFill>
-                    <a:blip r:embed="rId27"/>
+                    <a:blip r:embed="rId28"/>
                     <a:srcRect/>
                     <a:stretch>
                       <a:fillRect/>
@@ -4055,7 +3955,7 @@
                     <pic:cNvPicPr preferRelativeResize="0"/>
                   </pic:nvPicPr>
                   <pic:blipFill>
-                    <a:blip r:embed="rId28"/>
+                    <a:blip r:embed="rId29"/>
                     <a:srcRect/>
                     <a:stretch>
                       <a:fillRect/>
@@ -4163,7 +4063,7 @@
       <w:r>
         <w:t xml:space="preserve">Open link </w:t>
       </w:r>
-      <w:hyperlink r:id="rId29">
+      <w:hyperlink r:id="rId30">
         <w:r>
           <w:rPr>
             <w:color w:val="0563C1"/>
@@ -4271,7 +4171,7 @@
                     <pic:cNvPicPr/>
                   </pic:nvPicPr>
                   <pic:blipFill>
-                    <a:blip r:embed="rId30"/>
+                    <a:blip r:embed="rId31"/>
                     <a:stretch>
                       <a:fillRect/>
                     </a:stretch>
@@ -4320,7 +4220,7 @@
                     <pic:cNvPicPr/>
                   </pic:nvPicPr>
                   <pic:blipFill>
-                    <a:blip r:embed="rId31"/>
+                    <a:blip r:embed="rId32"/>
                     <a:stretch>
                       <a:fillRect/>
                     </a:stretch>
@@ -4368,7 +4268,7 @@
                     <pic:cNvPicPr/>
                   </pic:nvPicPr>
                   <pic:blipFill>
-                    <a:blip r:embed="rId32"/>
+                    <a:blip r:embed="rId33"/>
                     <a:stretch>
                       <a:fillRect/>
                     </a:stretch>
@@ -4417,7 +4317,7 @@
                     <pic:cNvPicPr/>
                   </pic:nvPicPr>
                   <pic:blipFill>
-                    <a:blip r:embed="rId33"/>
+                    <a:blip r:embed="rId34"/>
                     <a:stretch>
                       <a:fillRect/>
                     </a:stretch>
@@ -4466,7 +4366,7 @@
                     <pic:cNvPicPr/>
                   </pic:nvPicPr>
                   <pic:blipFill>
-                    <a:blip r:embed="rId34"/>
+                    <a:blip r:embed="rId35"/>
                     <a:stretch>
                       <a:fillRect/>
                     </a:stretch>
@@ -4515,7 +4415,7 @@
                     <pic:cNvPicPr/>
                   </pic:nvPicPr>
                   <pic:blipFill>
-                    <a:blip r:embed="rId34"/>
+                    <a:blip r:embed="rId35"/>
                     <a:stretch>
                       <a:fillRect/>
                     </a:stretch>
@@ -4629,7 +4529,7 @@
                     <pic:cNvPicPr/>
                   </pic:nvPicPr>
                   <pic:blipFill>
-                    <a:blip r:embed="rId35"/>
+                    <a:blip r:embed="rId36"/>
                     <a:stretch>
                       <a:fillRect/>
                     </a:stretch>
@@ -4679,7 +4579,7 @@
                     <pic:cNvPicPr/>
                   </pic:nvPicPr>
                   <pic:blipFill>
-                    <a:blip r:embed="rId36"/>
+                    <a:blip r:embed="rId37"/>
                     <a:stretch>
                       <a:fillRect/>
                     </a:stretch>
@@ -5377,16 +5277,8 @@
         <w:rPr>
           <w:rFonts w:ascii="Arial" w:eastAsia="Arial" w:hAnsi="Arial" w:cs="Arial"/>
         </w:rPr>
-        <w:t xml:space="preserve">, site title, </w:t>
-      </w:r>
-      <w:proofErr w:type="gramStart"/>
-      <w:r>
-        <w:rPr>
-          <w:rFonts w:ascii="Arial" w:eastAsia="Arial" w:hAnsi="Arial" w:cs="Arial"/>
-        </w:rPr>
-        <w:t>description,...</w:t>
-      </w:r>
-      <w:proofErr w:type="gramEnd"/>
+        <w:t>, site title, description,...</w:t>
+      </w:r>
     </w:p>
     <w:p>
       <w:pPr>
@@ -5601,7 +5493,21 @@
         <w:rPr>
           <w:rFonts w:ascii="Arial" w:eastAsia="Arial" w:hAnsi="Arial" w:cs="Arial"/>
         </w:rPr>
-        <w:t xml:space="preserve">Advanced editor tool (Tinymce Advanced - </w:t>
+        <w:t>Advanced editor tool (</w:t>
+      </w:r>
+      <w:proofErr w:type="spellStart"/>
+      <w:r>
+        <w:rPr>
+          <w:rFonts w:ascii="Arial" w:eastAsia="Arial" w:hAnsi="Arial" w:cs="Arial"/>
+        </w:rPr>
+        <w:t>Tinymce</w:t>
+      </w:r>
+      <w:proofErr w:type="spellEnd"/>
+      <w:r>
+        <w:rPr>
+          <w:rFonts w:ascii="Arial" w:eastAsia="Arial" w:hAnsi="Arial" w:cs="Arial"/>
+        </w:rPr>
+        <w:t xml:space="preserve"> Advanced - </w:t>
       </w:r>
       <w:proofErr w:type="spellStart"/>
       <w:r>
@@ -6341,16 +6247,8 @@
         <w:rPr>
           <w:rFonts w:ascii="Arial" w:eastAsia="Arial" w:hAnsi="Arial" w:cs="Arial"/>
         </w:rPr>
-        <w:t xml:space="preserve"> script core, </w:t>
-      </w:r>
-      <w:proofErr w:type="gramStart"/>
-      <w:r>
-        <w:rPr>
-          <w:rFonts w:ascii="Arial" w:eastAsia="Arial" w:hAnsi="Arial" w:cs="Arial"/>
-        </w:rPr>
-        <w:t>custom,...</w:t>
-      </w:r>
-      <w:proofErr w:type="gramEnd"/>
+        <w:t xml:space="preserve"> script core, custom,...</w:t>
+      </w:r>
     </w:p>
     <w:p>
       <w:pPr>
@@ -7696,7 +7594,6 @@
         <w:t xml:space="preserve">Coding render </w:t>
       </w:r>
       <w:proofErr w:type="spellStart"/>
-      <w:proofErr w:type="gramStart"/>
       <w:r>
         <w:rPr>
           <w:rFonts w:ascii="Arial" w:eastAsia="Arial" w:hAnsi="Arial" w:cs="Arial"/>
@@ -7704,7 +7601,6 @@
         <w:t>index.twig</w:t>
       </w:r>
       <w:proofErr w:type="spellEnd"/>
-      <w:proofErr w:type="gramEnd"/>
       <w:r>
         <w:rPr>
           <w:rFonts w:ascii="Arial" w:eastAsia="Arial" w:hAnsi="Arial" w:cs="Arial"/>

</xml_diff>